<commit_message>
add all template and contribution table
</commit_message>
<xml_diff>
--- a/Report/3-MoHinhUseCase.docx
+++ b/Report/3-MoHinhUseCase.docx
@@ -78,13 +78,24 @@
         </w:rPr>
         <w:t xml:space="preserve"> </w:t>
       </w:r>
-      <w:r>
-        <w:rPr>
-          <w:color w:val="0000FF"/>
-          <w:lang w:val="en-US"/>
-        </w:rPr>
-        <w:t>Website bán khoá học online</w:t>
-      </w:r>
+      <w:bookmarkStart w:id="0" w:name="OLE_LINK1"/>
+      <w:bookmarkStart w:id="1" w:name="OLE_LINK2"/>
+      <w:r>
+        <w:rPr>
+          <w:color w:val="0000FF"/>
+          <w:lang w:val="en-US"/>
+        </w:rPr>
+        <w:t>Ứng dụng tạo việc cần làm</w:t>
+      </w:r>
+      <w:r>
+        <w:rPr>
+          <w:color w:val="0000FF"/>
+          <w:lang w:val="en-US"/>
+        </w:rPr>
+        <w:t xml:space="preserve"> </w:t>
+      </w:r>
+      <w:bookmarkEnd w:id="0"/>
+      <w:bookmarkEnd w:id="1"/>
     </w:p>
     <w:p>
       <w:pPr>
@@ -120,13 +131,72 @@
           <w:szCs w:val="30"/>
           <w:lang w:val="en-US"/>
         </w:rPr>
-        <w:t>1.0</w:t>
+        <w:t>2</w:t>
+      </w:r>
+      <w:r>
+        <w:rPr>
+          <w:rFonts w:ascii="Arial" w:hAnsi="Arial"/>
+          <w:color w:val="0000FF"/>
+          <w:sz w:val="34"/>
+          <w:szCs w:val="30"/>
+          <w:lang w:val="en-US"/>
+        </w:rPr>
+        <w:t>.0</w:t>
       </w:r>
     </w:p>
     <w:p>
       <w:pPr>
         <w:pStyle w:val="Title"/>
         <w:jc w:val="both"/>
+        <w:rPr>
+          <w:lang w:val="en-US"/>
+        </w:rPr>
+      </w:pPr>
+    </w:p>
+    <w:p>
+      <w:pPr>
+        <w:rPr>
+          <w:lang w:val="en-US"/>
+        </w:rPr>
+      </w:pPr>
+    </w:p>
+    <w:p>
+      <w:pPr>
+        <w:rPr>
+          <w:lang w:val="en-US"/>
+        </w:rPr>
+      </w:pPr>
+    </w:p>
+    <w:p>
+      <w:pPr>
+        <w:rPr>
+          <w:lang w:val="en-US"/>
+        </w:rPr>
+      </w:pPr>
+    </w:p>
+    <w:p>
+      <w:pPr>
+        <w:rPr>
+          <w:lang w:val="en-US"/>
+        </w:rPr>
+      </w:pPr>
+    </w:p>
+    <w:p>
+      <w:pPr>
+        <w:rPr>
+          <w:lang w:val="en-US"/>
+        </w:rPr>
+      </w:pPr>
+    </w:p>
+    <w:p>
+      <w:pPr>
+        <w:rPr>
+          <w:lang w:val="en-US"/>
+        </w:rPr>
+      </w:pPr>
+    </w:p>
+    <w:p>
+      <w:pPr>
         <w:rPr>
           <w:lang w:val="en-US"/>
         </w:rPr>
@@ -306,7 +376,65 @@
       <w:pPr>
         <w:jc w:val="center"/>
         <w:rPr>
-          <w:szCs w:val="24"/>
+          <w:rFonts w:ascii="Arial" w:hAnsi="Arial" w:cs="Arial"/>
+          <w:color w:val="0000FF"/>
+          <w:sz w:val="30"/>
+          <w:szCs w:val="30"/>
+        </w:rPr>
+      </w:pPr>
+    </w:p>
+    <w:p>
+      <w:pPr>
+        <w:jc w:val="center"/>
+        <w:rPr>
+          <w:rFonts w:ascii="Arial" w:hAnsi="Arial" w:cs="Arial"/>
+          <w:color w:val="0000FF"/>
+          <w:sz w:val="30"/>
+          <w:szCs w:val="30"/>
+        </w:rPr>
+      </w:pPr>
+    </w:p>
+    <w:p>
+      <w:pPr>
+        <w:jc w:val="center"/>
+        <w:rPr>
+          <w:rFonts w:ascii="Arial" w:hAnsi="Arial" w:cs="Arial"/>
+          <w:color w:val="0000FF"/>
+          <w:sz w:val="30"/>
+          <w:szCs w:val="30"/>
+        </w:rPr>
+      </w:pPr>
+    </w:p>
+    <w:p>
+      <w:pPr>
+        <w:jc w:val="center"/>
+        <w:rPr>
+          <w:rFonts w:ascii="Arial" w:hAnsi="Arial" w:cs="Arial"/>
+          <w:color w:val="0000FF"/>
+          <w:sz w:val="30"/>
+          <w:szCs w:val="30"/>
+        </w:rPr>
+      </w:pPr>
+    </w:p>
+    <w:p>
+      <w:pPr>
+        <w:jc w:val="center"/>
+        <w:rPr>
+          <w:rFonts w:ascii="Arial" w:hAnsi="Arial" w:cs="Arial"/>
+          <w:color w:val="0000FF"/>
+          <w:sz w:val="30"/>
+          <w:szCs w:val="30"/>
+        </w:rPr>
+      </w:pPr>
+    </w:p>
+    <w:p>
+      <w:pPr>
+        <w:jc w:val="center"/>
+        <w:rPr>
+          <w:rFonts w:ascii="Arial" w:hAnsi="Arial" w:cs="Arial"/>
+          <w:color w:val="0000FF"/>
+          <w:sz w:val="30"/>
+          <w:szCs w:val="30"/>
         </w:rPr>
       </w:pPr>
     </w:p>
@@ -328,6 +456,7 @@
           <w:sz w:val="36"/>
           <w:lang w:val="en-US"/>
         </w:rPr>
+        <w:lastRenderedPageBreak/>
         <w:t>Bảng ghi nhận thay đổi tài liệu</w:t>
       </w:r>
       <w:r>
@@ -517,7 +646,7 @@
                 <w:lang w:val="en-US"/>
               </w:rPr>
             </w:pPr>
-            <w:bookmarkStart w:id="0" w:name="_Hlk135758393"/>
+            <w:bookmarkStart w:id="2" w:name="_Hlk135758393"/>
             <w:r>
               <w:rPr>
                 <w:rFonts w:eastAsia="SimSun"/>
@@ -555,7 +684,15 @@
                 <w:color w:val="0000FF"/>
                 <w:lang w:val="en-US"/>
               </w:rPr>
-              <w:t>1.0</w:t>
+              <w:t>2</w:t>
+            </w:r>
+            <w:r>
+              <w:rPr>
+                <w:rFonts w:eastAsia="SimSun"/>
+                <w:color w:val="0000FF"/>
+                <w:lang w:val="en-US"/>
+              </w:rPr>
+              <w:t>.0</w:t>
             </w:r>
           </w:p>
         </w:tc>
@@ -580,7 +717,7 @@
                 <w:lang w:val="en-US"/>
               </w:rPr>
             </w:pPr>
-            <w:bookmarkStart w:id="1" w:name="OLE_LINK4"/>
+            <w:bookmarkStart w:id="3" w:name="OLE_LINK4"/>
             <w:r>
               <w:rPr>
                 <w:rFonts w:eastAsia="SimSun"/>
@@ -589,7 +726,7 @@
               </w:rPr>
               <w:t>Phát biểu bài toán</w:t>
             </w:r>
-            <w:bookmarkEnd w:id="1"/>
+            <w:bookmarkEnd w:id="3"/>
           </w:p>
         </w:tc>
         <w:tc>
@@ -624,7 +761,6 @@
           </w:p>
         </w:tc>
       </w:tr>
-      <w:bookmarkEnd w:id="0"/>
       <w:tr>
         <w:tc>
           <w:tcPr>
@@ -646,21 +782,15 @@
                 <w:lang w:val="en-US"/>
               </w:rPr>
             </w:pPr>
+            <w:bookmarkStart w:id="4" w:name="_Hlk138748118"/>
+            <w:bookmarkEnd w:id="2"/>
             <w:r>
               <w:rPr>
                 <w:rFonts w:eastAsia="SimSun"/>
                 <w:color w:val="0000FF"/>
                 <w:lang w:val="en-US"/>
               </w:rPr>
-              <w:t>1</w:t>
-            </w:r>
-            <w:r>
-              <w:rPr>
-                <w:rFonts w:eastAsia="SimSun"/>
-                <w:color w:val="0000FF"/>
-                <w:lang w:val="en-US"/>
-              </w:rPr>
-              <w:t>7</w:t>
+              <w:t>20</w:t>
             </w:r>
             <w:r>
               <w:rPr>
@@ -698,7 +828,15 @@
                 <w:color w:val="0000FF"/>
                 <w:lang w:val="en-US"/>
               </w:rPr>
-              <w:t>1.0</w:t>
+              <w:t>2</w:t>
+            </w:r>
+            <w:r>
+              <w:rPr>
+                <w:rFonts w:eastAsia="SimSun"/>
+                <w:color w:val="0000FF"/>
+                <w:lang w:val="en-US"/>
+              </w:rPr>
+              <w:t>.0</w:t>
             </w:r>
           </w:p>
         </w:tc>
@@ -763,6 +901,7 @@
           </w:p>
         </w:tc>
       </w:tr>
+      <w:bookmarkEnd w:id="4"/>
       <w:tr>
         <w:tc>
           <w:tcPr>
@@ -1464,7 +1603,7 @@
         <w:lastRenderedPageBreak/>
         <w:fldChar w:fldCharType="end"/>
       </w:r>
-      <w:bookmarkStart w:id="2" w:name="_Toc369450773"/>
+      <w:bookmarkStart w:id="5" w:name="_Toc369450773"/>
       <w:r>
         <w:rPr>
           <w:lang w:val="en-US"/>
@@ -1474,7 +1613,7 @@
       <w:r>
         <w:t>Use-case</w:t>
       </w:r>
-      <w:bookmarkEnd w:id="2"/>
+      <w:bookmarkEnd w:id="5"/>
     </w:p>
     <w:p>
       <w:pPr>
@@ -1577,19 +1716,19 @@
           <w:lang w:val="en-US"/>
         </w:rPr>
       </w:pPr>
-      <w:bookmarkStart w:id="3" w:name="_Toc369450774"/>
-      <w:bookmarkStart w:id="4" w:name="_Toc451996089"/>
-      <w:bookmarkStart w:id="5" w:name="_Toc452184222"/>
-      <w:bookmarkStart w:id="6" w:name="_Toc452186669"/>
-      <w:bookmarkStart w:id="7" w:name="_Toc452198046"/>
-      <w:bookmarkStart w:id="8" w:name="_Toc460198367"/>
+      <w:bookmarkStart w:id="6" w:name="_Toc369450774"/>
+      <w:bookmarkStart w:id="7" w:name="_Toc451996089"/>
+      <w:bookmarkStart w:id="8" w:name="_Toc452184222"/>
+      <w:bookmarkStart w:id="9" w:name="_Toc452186669"/>
+      <w:bookmarkStart w:id="10" w:name="_Toc452198046"/>
+      <w:bookmarkStart w:id="11" w:name="_Toc460198367"/>
       <w:r>
         <w:rPr>
           <w:lang w:val="en-US"/>
         </w:rPr>
         <w:t>Danh sách các Actor</w:t>
       </w:r>
-      <w:bookmarkEnd w:id="3"/>
+      <w:bookmarkEnd w:id="6"/>
     </w:p>
     <w:tbl>
       <w:tblPr>
@@ -1684,7 +1823,7 @@
                 <w:lang w:val="en-US"/>
               </w:rPr>
             </w:pPr>
-            <w:bookmarkStart w:id="9" w:name="_Hlk135777444"/>
+            <w:bookmarkStart w:id="12" w:name="_Hlk135777444"/>
             <w:r>
               <w:rPr>
                 <w:lang w:val="en-US"/>
@@ -1974,7 +2113,7 @@
           </w:p>
         </w:tc>
       </w:tr>
-      <w:bookmarkEnd w:id="9"/>
+      <w:bookmarkEnd w:id="12"/>
     </w:tbl>
     <w:p>
       <w:pPr>
@@ -1993,7 +2132,7 @@
           <w:lang w:val="en-US"/>
         </w:rPr>
       </w:pPr>
-      <w:bookmarkStart w:id="10" w:name="_Toc369450775"/>
+      <w:bookmarkStart w:id="13" w:name="_Toc369450775"/>
       <w:r>
         <w:rPr>
           <w:lang w:val="en-US"/>
@@ -2001,7 +2140,7 @@
         <w:lastRenderedPageBreak/>
         <w:t>Danh sách các Use-case</w:t>
       </w:r>
-      <w:bookmarkEnd w:id="10"/>
+      <w:bookmarkEnd w:id="13"/>
     </w:p>
     <w:tbl>
       <w:tblPr>
@@ -2096,8 +2235,8 @@
                 <w:lang w:val="en-US"/>
               </w:rPr>
             </w:pPr>
-            <w:bookmarkStart w:id="11" w:name="_Hlk135778315"/>
-            <w:bookmarkStart w:id="12" w:name="_Hlk138518129"/>
+            <w:bookmarkStart w:id="14" w:name="_Hlk138518129"/>
+            <w:bookmarkStart w:id="15" w:name="_Hlk135778315"/>
             <w:r>
               <w:rPr>
                 <w:lang w:val="en-US"/>
@@ -2147,7 +2286,7 @@
           </w:p>
         </w:tc>
       </w:tr>
-      <w:bookmarkEnd w:id="12"/>
+      <w:bookmarkEnd w:id="14"/>
       <w:tr>
         <w:tc>
           <w:tcPr>
@@ -2291,7 +2430,7 @@
                 <w:lang w:val="en-US"/>
               </w:rPr>
             </w:pPr>
-            <w:bookmarkStart w:id="13" w:name="_Hlk138519209"/>
+            <w:bookmarkStart w:id="16" w:name="_Hlk138519209"/>
             <w:r>
               <w:rPr>
                 <w:lang w:val="en-US"/>
@@ -2354,8 +2493,8 @@
                 <w:lang w:val="en-US"/>
               </w:rPr>
             </w:pPr>
-            <w:bookmarkStart w:id="14" w:name="_Hlk138519650"/>
-            <w:bookmarkEnd w:id="13"/>
+            <w:bookmarkStart w:id="17" w:name="_Hlk138519650"/>
+            <w:bookmarkEnd w:id="16"/>
             <w:r>
               <w:rPr>
                 <w:lang w:val="en-US"/>
@@ -2405,7 +2544,7 @@
           </w:p>
         </w:tc>
       </w:tr>
-      <w:bookmarkEnd w:id="14"/>
+      <w:bookmarkEnd w:id="17"/>
       <w:tr>
         <w:tc>
           <w:tcPr>
@@ -2543,7 +2682,7 @@
                 <w:lang w:val="en-US"/>
               </w:rPr>
             </w:pPr>
-            <w:bookmarkStart w:id="15" w:name="_Hlk138520870"/>
+            <w:bookmarkStart w:id="18" w:name="_Hlk138520870"/>
             <w:r>
               <w:rPr>
                 <w:lang w:val="en-US"/>
@@ -2606,8 +2745,8 @@
                 <w:lang w:val="en-US"/>
               </w:rPr>
             </w:pPr>
-            <w:bookmarkStart w:id="16" w:name="_Hlk138520901"/>
-            <w:bookmarkEnd w:id="15"/>
+            <w:bookmarkStart w:id="19" w:name="_Hlk138520901"/>
+            <w:bookmarkEnd w:id="18"/>
             <w:r>
               <w:rPr>
                 <w:lang w:val="en-US"/>
@@ -2670,8 +2809,8 @@
                 <w:lang w:val="en-US"/>
               </w:rPr>
             </w:pPr>
-            <w:bookmarkStart w:id="17" w:name="_Hlk138537294"/>
-            <w:bookmarkEnd w:id="16"/>
+            <w:bookmarkStart w:id="20" w:name="_Hlk138537294"/>
+            <w:bookmarkEnd w:id="19"/>
             <w:r>
               <w:rPr>
                 <w:lang w:val="en-US"/>
@@ -2776,8 +2915,8 @@
                 <w:lang w:val="en-US"/>
               </w:rPr>
             </w:pPr>
-            <w:bookmarkStart w:id="18" w:name="_Hlk138537520"/>
-            <w:bookmarkEnd w:id="17"/>
+            <w:bookmarkStart w:id="21" w:name="_Hlk138537520"/>
+            <w:bookmarkEnd w:id="20"/>
             <w:r>
               <w:rPr>
                 <w:lang w:val="en-US"/>
@@ -2827,7 +2966,7 @@
           </w:p>
         </w:tc>
       </w:tr>
-      <w:bookmarkEnd w:id="18"/>
+      <w:bookmarkEnd w:id="21"/>
       <w:tr>
         <w:tc>
           <w:tcPr>
@@ -4029,7 +4168,7 @@
         </w:tc>
       </w:tr>
     </w:tbl>
-    <w:bookmarkEnd w:id="11"/>
+    <w:bookmarkEnd w:id="15"/>
     <w:p>
       <w:pPr>
         <w:jc w:val="right"/>
@@ -4069,25 +4208,25 @@
           <w:lang w:val="en-US"/>
         </w:rPr>
       </w:pPr>
-      <w:bookmarkStart w:id="19" w:name="_Toc369450776"/>
+      <w:bookmarkStart w:id="22" w:name="_Toc369450776"/>
       <w:r>
         <w:rPr>
           <w:lang w:val="en-US"/>
         </w:rPr>
         <w:t xml:space="preserve">Đặc tả </w:t>
       </w:r>
-      <w:bookmarkEnd w:id="4"/>
-      <w:bookmarkEnd w:id="5"/>
-      <w:bookmarkEnd w:id="6"/>
       <w:bookmarkEnd w:id="7"/>
       <w:bookmarkEnd w:id="8"/>
+      <w:bookmarkEnd w:id="9"/>
+      <w:bookmarkEnd w:id="10"/>
+      <w:bookmarkEnd w:id="11"/>
       <w:r>
         <w:rPr>
           <w:lang w:val="en-US"/>
         </w:rPr>
         <w:t>Use-case</w:t>
       </w:r>
-      <w:bookmarkEnd w:id="19"/>
+      <w:bookmarkEnd w:id="22"/>
       <w:r>
         <w:rPr>
           <w:lang w:val="en-US"/>
@@ -4126,10 +4265,10 @@
           <w:lang w:val="en-US"/>
         </w:rPr>
       </w:pPr>
-      <w:bookmarkStart w:id="20" w:name="OLE_LINK7"/>
-      <w:bookmarkStart w:id="21" w:name="_Toc369450777"/>
-      <w:bookmarkStart w:id="22" w:name="OLE_LINK51"/>
-      <w:bookmarkStart w:id="23" w:name="OLE_LINK52"/>
+      <w:bookmarkStart w:id="23" w:name="_Toc369450777"/>
+      <w:bookmarkStart w:id="24" w:name="OLE_LINK51"/>
+      <w:bookmarkStart w:id="25" w:name="OLE_LINK52"/>
+      <w:bookmarkStart w:id="26" w:name="OLE_LINK7"/>
       <w:r>
         <w:rPr>
           <w:lang w:val="en-US"/>
@@ -4157,7 +4296,7 @@
         </w:rPr>
         <w:t>”</w:t>
       </w:r>
-      <w:bookmarkEnd w:id="21"/>
+      <w:bookmarkEnd w:id="23"/>
     </w:p>
     <w:p>
       <w:pPr>
@@ -4537,8 +4676,8 @@
           <w:lang w:val="en-US"/>
         </w:rPr>
       </w:pPr>
-      <w:bookmarkStart w:id="24" w:name="OLE_LINK81"/>
-      <w:bookmarkStart w:id="25" w:name="OLE_LINK82"/>
+      <w:bookmarkStart w:id="27" w:name="OLE_LINK81"/>
+      <w:bookmarkStart w:id="28" w:name="OLE_LINK82"/>
       <w:r>
         <w:rPr>
           <w:rFonts w:ascii="Times New Roman" w:hAnsi="Times New Roman"/>
@@ -4558,8 +4697,8 @@
         <w:lastRenderedPageBreak/>
         <w:t>báo lỗi nhập thông tin và nhắc người dùng phải nhập đầy đủ các trường thông tin để đăng nhập</w:t>
       </w:r>
-      <w:bookmarkEnd w:id="24"/>
-      <w:bookmarkEnd w:id="25"/>
+      <w:bookmarkEnd w:id="27"/>
+      <w:bookmarkEnd w:id="28"/>
       <w:r>
         <w:rPr>
           <w:rFonts w:ascii="Times New Roman" w:hAnsi="Times New Roman"/>
@@ -4630,14 +4769,14 @@
         <w:spacing w:line="360" w:lineRule="auto"/>
         <w:jc w:val="both"/>
       </w:pPr>
-      <w:bookmarkStart w:id="26" w:name="OLE_LINK55"/>
-      <w:bookmarkStart w:id="27" w:name="OLE_LINK56"/>
+      <w:bookmarkStart w:id="29" w:name="OLE_LINK55"/>
+      <w:bookmarkStart w:id="30" w:name="OLE_LINK56"/>
       <w:r>
         <w:t>Trạng thái hệ thống khi bắt đầu thực hiện Use-case</w:t>
       </w:r>
     </w:p>
-    <w:bookmarkEnd w:id="26"/>
-    <w:bookmarkEnd w:id="27"/>
+    <w:bookmarkEnd w:id="29"/>
+    <w:bookmarkEnd w:id="30"/>
     <w:p>
       <w:pPr>
         <w:pStyle w:val="BodyText"/>
@@ -4674,8 +4813,8 @@
         <w:spacing w:line="360" w:lineRule="auto"/>
         <w:jc w:val="both"/>
       </w:pPr>
-      <w:bookmarkStart w:id="28" w:name="OLE_LINK57"/>
-      <w:bookmarkStart w:id="29" w:name="OLE_LINK58"/>
+      <w:bookmarkStart w:id="31" w:name="OLE_LINK57"/>
+      <w:bookmarkStart w:id="32" w:name="OLE_LINK58"/>
       <w:r>
         <w:rPr>
           <w:lang w:val="en-US"/>
@@ -4683,8 +4822,8 @@
         <w:t>Trạng thái hệ thống sau khi thực hiện Use-case</w:t>
       </w:r>
     </w:p>
-    <w:bookmarkEnd w:id="28"/>
-    <w:bookmarkEnd w:id="29"/>
+    <w:bookmarkEnd w:id="31"/>
+    <w:bookmarkEnd w:id="32"/>
     <w:p>
       <w:pPr>
         <w:pStyle w:val="BodyText"/>
@@ -4762,8 +4901,8 @@
           <w:lang w:val="en-US"/>
         </w:rPr>
       </w:pPr>
-      <w:bookmarkStart w:id="30" w:name="OLE_LINK59"/>
-      <w:bookmarkStart w:id="31" w:name="OLE_LINK60"/>
+      <w:bookmarkStart w:id="33" w:name="OLE_LINK59"/>
+      <w:bookmarkStart w:id="34" w:name="OLE_LINK60"/>
       <w:r>
         <w:rPr>
           <w:lang w:val="en-US"/>
@@ -4771,8 +4910,8 @@
         <w:t>Điểm mở rộng</w:t>
       </w:r>
     </w:p>
-    <w:bookmarkEnd w:id="30"/>
-    <w:bookmarkEnd w:id="31"/>
+    <w:bookmarkEnd w:id="33"/>
+    <w:bookmarkEnd w:id="34"/>
     <w:p>
       <w:pPr>
         <w:pStyle w:val="Heading3"/>
@@ -4997,8 +5136,8 @@
         <w:t>Nếu người dùng không có tài khoản, người dùng phải đăng ký qua “Sign up” để tạo mới tài khoản.</w:t>
       </w:r>
     </w:p>
-    <w:bookmarkEnd w:id="22"/>
-    <w:bookmarkEnd w:id="23"/>
+    <w:bookmarkEnd w:id="24"/>
+    <w:bookmarkEnd w:id="25"/>
     <w:p>
       <w:pPr>
         <w:pStyle w:val="BodyText"/>
@@ -5030,7 +5169,7 @@
           <w:lang w:val="en-US"/>
         </w:rPr>
       </w:pPr>
-      <w:bookmarkStart w:id="32" w:name="OLE_LINK14"/>
+      <w:bookmarkStart w:id="35" w:name="OLE_LINK14"/>
       <w:r>
         <w:rPr>
           <w:lang w:val="en-US"/>
@@ -5943,7 +6082,7 @@
         <w:t>Không có.</w:t>
       </w:r>
     </w:p>
-    <w:bookmarkEnd w:id="32"/>
+    <w:bookmarkEnd w:id="35"/>
     <w:p>
       <w:pPr>
         <w:pStyle w:val="BodyText"/>
@@ -8076,8 +8215,8 @@
           <w:lang w:val="en-US"/>
         </w:rPr>
       </w:pPr>
-      <w:bookmarkStart w:id="33" w:name="OLE_LINK89"/>
-      <w:bookmarkStart w:id="34" w:name="OLE_LINK90"/>
+      <w:bookmarkStart w:id="36" w:name="OLE_LINK89"/>
+      <w:bookmarkStart w:id="37" w:name="OLE_LINK90"/>
       <w:r>
         <w:rPr>
           <w:i/>
@@ -8087,8 +8226,8 @@
         <w:t>Nếu tạo mới không thành công, hệ thống thông báo do thông tin cung cấp không đủ hoặc hợp lệ.</w:t>
       </w:r>
     </w:p>
-    <w:bookmarkEnd w:id="33"/>
-    <w:bookmarkEnd w:id="34"/>
+    <w:bookmarkEnd w:id="36"/>
+    <w:bookmarkEnd w:id="37"/>
     <w:p>
       <w:pPr>
         <w:pStyle w:val="Heading3"/>
@@ -8167,7 +8306,7 @@
           <w:lang w:val="en-US"/>
         </w:rPr>
       </w:pPr>
-      <w:bookmarkStart w:id="35" w:name="OLE_LINK16"/>
+      <w:bookmarkStart w:id="38" w:name="OLE_LINK16"/>
       <w:r>
         <w:rPr>
           <w:lang w:val="en-US"/>
@@ -9072,9 +9211,9 @@
           <w:lang w:val="en-US"/>
         </w:rPr>
       </w:pPr>
-      <w:bookmarkStart w:id="36" w:name="OLE_LINK17"/>
-      <w:bookmarkEnd w:id="20"/>
-      <w:bookmarkEnd w:id="35"/>
+      <w:bookmarkStart w:id="39" w:name="OLE_LINK17"/>
+      <w:bookmarkEnd w:id="26"/>
+      <w:bookmarkEnd w:id="38"/>
       <w:r>
         <w:rPr>
           <w:lang w:val="en-US"/>
@@ -9727,23 +9866,7 @@
           <w:color w:val="0000FF"/>
           <w:lang w:val="en-US"/>
         </w:rPr>
-        <w:t xml:space="preserve">Nếu </w:t>
-      </w:r>
-      <w:r>
-        <w:rPr>
-          <w:i/>
-          <w:color w:val="0000FF"/>
-          <w:lang w:val="en-US"/>
-        </w:rPr>
-        <w:t>cập nhật</w:t>
-      </w:r>
-      <w:r>
-        <w:rPr>
-          <w:i/>
-          <w:color w:val="0000FF"/>
-          <w:lang w:val="en-US"/>
-        </w:rPr>
-        <w:t xml:space="preserve"> không thành công, hệ thống thông báo do thông tin cung cấp không đủ hoặc hợp lệ.</w:t>
+        <w:t>Nếu cập nhật không thành công, hệ thống thông báo do thông tin cung cấp không đủ hoặc hợp lệ.</w:t>
       </w:r>
     </w:p>
     <w:p>
@@ -9786,7 +9909,7 @@
         <w:t>Không có.</w:t>
       </w:r>
     </w:p>
-    <w:bookmarkEnd w:id="36"/>
+    <w:bookmarkEnd w:id="39"/>
     <w:p>
       <w:pPr>
         <w:spacing w:line="360" w:lineRule="auto"/>
@@ -10778,8 +10901,8 @@
           <w:lang w:val="en-US"/>
         </w:rPr>
       </w:pPr>
-      <w:bookmarkStart w:id="37" w:name="OLE_LINK85"/>
-      <w:bookmarkStart w:id="38" w:name="OLE_LINK86"/>
+      <w:bookmarkStart w:id="40" w:name="OLE_LINK85"/>
+      <w:bookmarkStart w:id="41" w:name="OLE_LINK86"/>
       <w:r>
         <w:rPr>
           <w:i/>
@@ -10957,8 +11080,8 @@
         <w:t>.</w:t>
       </w:r>
     </w:p>
-    <w:bookmarkEnd w:id="37"/>
-    <w:bookmarkEnd w:id="38"/>
+    <w:bookmarkEnd w:id="40"/>
+    <w:bookmarkEnd w:id="41"/>
     <w:p>
       <w:pPr>
         <w:spacing w:line="360" w:lineRule="auto"/>
@@ -10979,7 +11102,7 @@
           <w:lang w:val="en-US"/>
         </w:rPr>
       </w:pPr>
-      <w:bookmarkStart w:id="39" w:name="OLE_LINK18"/>
+      <w:bookmarkStart w:id="42" w:name="OLE_LINK18"/>
       <w:r>
         <w:rPr>
           <w:lang w:val="en-US"/>
@@ -11624,7 +11747,7 @@
         <w:t>Không có.</w:t>
       </w:r>
     </w:p>
-    <w:bookmarkEnd w:id="39"/>
+    <w:bookmarkEnd w:id="42"/>
     <w:p>
       <w:pPr>
         <w:spacing w:line="360" w:lineRule="auto"/>
@@ -11658,8 +11781,8 @@
           <w:lang w:val="en-US"/>
         </w:rPr>
       </w:pPr>
-      <w:bookmarkStart w:id="40" w:name="OLE_LINK71"/>
-      <w:bookmarkStart w:id="41" w:name="OLE_LINK72"/>
+      <w:bookmarkStart w:id="43" w:name="OLE_LINK71"/>
+      <w:bookmarkStart w:id="44" w:name="OLE_LINK72"/>
       <w:r>
         <w:rPr>
           <w:lang w:val="en-US"/>
@@ -12193,23 +12316,7 @@
           <w:color w:val="0000FF"/>
           <w:lang w:val="en-US"/>
         </w:rPr>
-        <w:t>Nếu tạo mới</w:t>
-      </w:r>
-      <w:r>
-        <w:rPr>
-          <w:i/>
-          <w:color w:val="0000FF"/>
-          <w:lang w:val="en-US"/>
-        </w:rPr>
-        <w:t xml:space="preserve"> danh sách</w:t>
-      </w:r>
-      <w:r>
-        <w:rPr>
-          <w:i/>
-          <w:color w:val="0000FF"/>
-          <w:lang w:val="en-US"/>
-        </w:rPr>
-        <w:t xml:space="preserve"> không thành công, hệ thống thông báo do thông tin cung cấp không đủ hoặc hợp lệ.</w:t>
+        <w:t>Nếu tạo mới danh sách không thành công, hệ thống thông báo do thông tin cung cấp không đủ hoặc hợp lệ.</w:t>
       </w:r>
     </w:p>
     <w:p>
@@ -12636,8 +12743,8 @@
           <w:color w:val="0000FF"/>
         </w:rPr>
       </w:pPr>
-      <w:bookmarkStart w:id="42" w:name="OLE_LINK83"/>
-      <w:bookmarkStart w:id="43" w:name="OLE_LINK84"/>
+      <w:bookmarkStart w:id="45" w:name="OLE_LINK83"/>
+      <w:bookmarkStart w:id="46" w:name="OLE_LINK84"/>
       <w:r>
         <w:rPr>
           <w:i/>
@@ -12646,8 +12753,8 @@
         </w:rPr>
         <w:t>Có ít nhất 1 danh sách cần xoá trong tài khoản người dùng</w:t>
       </w:r>
-      <w:bookmarkEnd w:id="42"/>
-      <w:bookmarkEnd w:id="43"/>
+      <w:bookmarkEnd w:id="45"/>
+      <w:bookmarkEnd w:id="46"/>
       <w:r>
         <w:rPr>
           <w:i/>
@@ -13285,23 +13392,7 @@
           <w:color w:val="0000FF"/>
           <w:lang w:val="en-US"/>
         </w:rPr>
-        <w:t xml:space="preserve">Có ít nhất 1 danh sách cần </w:t>
-      </w:r>
-      <w:r>
-        <w:rPr>
-          <w:i/>
-          <w:color w:val="0000FF"/>
-          <w:lang w:val="en-US"/>
-        </w:rPr>
-        <w:t>cập nhật</w:t>
-      </w:r>
-      <w:r>
-        <w:rPr>
-          <w:i/>
-          <w:color w:val="0000FF"/>
-          <w:lang w:val="en-US"/>
-        </w:rPr>
-        <w:t xml:space="preserve"> trong tài khoản người dùng</w:t>
+        <w:t>Có ít nhất 1 danh sách cần cập nhật trong tài khoản người dùng</w:t>
       </w:r>
       <w:r>
         <w:rPr>
@@ -13421,23 +13512,7 @@
           <w:color w:val="0000FF"/>
           <w:lang w:val="en-US"/>
         </w:rPr>
-        <w:t xml:space="preserve">Nếu </w:t>
-      </w:r>
-      <w:r>
-        <w:rPr>
-          <w:i/>
-          <w:color w:val="0000FF"/>
-          <w:lang w:val="en-US"/>
-        </w:rPr>
-        <w:t>cập nhật thông tin danh sách</w:t>
-      </w:r>
-      <w:r>
-        <w:rPr>
-          <w:i/>
-          <w:color w:val="0000FF"/>
-          <w:lang w:val="en-US"/>
-        </w:rPr>
-        <w:t xml:space="preserve"> không thành công, hệ thống thông báo do thông tin cung cấp không đủ hoặc hợp lệ.</w:t>
+        <w:t>Nếu cập nhật thông tin danh sách không thành công, hệ thống thông báo do thông tin cung cấp không đủ hoặc hợp lệ.</w:t>
       </w:r>
     </w:p>
     <w:p>
@@ -13806,8 +13881,8 @@
           <w:lang w:val="en-US"/>
         </w:rPr>
       </w:pPr>
-      <w:bookmarkStart w:id="44" w:name="OLE_LINK73"/>
-      <w:bookmarkStart w:id="45" w:name="OLE_LINK74"/>
+      <w:bookmarkStart w:id="47" w:name="OLE_LINK73"/>
+      <w:bookmarkStart w:id="48" w:name="OLE_LINK74"/>
       <w:r>
         <w:rPr>
           <w:i/>
@@ -13825,8 +13900,8 @@
         <w:t>.</w:t>
       </w:r>
     </w:p>
-    <w:bookmarkEnd w:id="44"/>
-    <w:bookmarkEnd w:id="45"/>
+    <w:bookmarkEnd w:id="47"/>
+    <w:bookmarkEnd w:id="48"/>
     <w:p>
       <w:pPr>
         <w:pStyle w:val="Heading3"/>
@@ -14842,23 +14917,7 @@
           <w:color w:val="0000FF"/>
           <w:lang w:val="en-US"/>
         </w:rPr>
-        <w:t>Nếu tạo mới</w:t>
-      </w:r>
-      <w:r>
-        <w:rPr>
-          <w:i/>
-          <w:color w:val="0000FF"/>
-          <w:lang w:val="en-US"/>
-        </w:rPr>
-        <w:t xml:space="preserve"> một nhóm</w:t>
-      </w:r>
-      <w:r>
-        <w:rPr>
-          <w:i/>
-          <w:color w:val="0000FF"/>
-          <w:lang w:val="en-US"/>
-        </w:rPr>
-        <w:t xml:space="preserve"> không thành công, hệ thống thông báo do thông tin cung cấp không đủ hoặc hợp lệ.</w:t>
+        <w:t>Nếu tạo mới một nhóm không thành công, hệ thống thông báo do thông tin cung cấp không đủ hoặc hợp lệ.</w:t>
       </w:r>
     </w:p>
     <w:p>
@@ -17310,23 +17369,7 @@
           <w:color w:val="0000FF"/>
           <w:lang w:val="en-US"/>
         </w:rPr>
-        <w:t xml:space="preserve">Nếu </w:t>
-      </w:r>
-      <w:r>
-        <w:rPr>
-          <w:i/>
-          <w:color w:val="0000FF"/>
-          <w:lang w:val="en-US"/>
-        </w:rPr>
-        <w:t>thêm mới thành viên</w:t>
-      </w:r>
-      <w:r>
-        <w:rPr>
-          <w:i/>
-          <w:color w:val="0000FF"/>
-          <w:lang w:val="en-US"/>
-        </w:rPr>
-        <w:t xml:space="preserve"> không thành công, hệ thống thông báo do thông tin cung cấp không đủ hoặc hợp lệ.</w:t>
+        <w:t>Nếu thêm mới thành viên không thành công, hệ thống thông báo do thông tin cung cấp không đủ hoặc hợp lệ.</w:t>
       </w:r>
     </w:p>
     <w:p>
@@ -19233,8 +19276,8 @@
           <w:color w:val="0000FF"/>
         </w:rPr>
       </w:pPr>
-      <w:bookmarkStart w:id="46" w:name="OLE_LINK87"/>
-      <w:bookmarkStart w:id="47" w:name="OLE_LINK88"/>
+      <w:bookmarkStart w:id="49" w:name="OLE_LINK87"/>
+      <w:bookmarkStart w:id="50" w:name="OLE_LINK88"/>
       <w:r>
         <w:rPr>
           <w:i/>
@@ -19251,8 +19294,8 @@
         <w:t>.</w:t>
       </w:r>
     </w:p>
-    <w:bookmarkEnd w:id="46"/>
-    <w:bookmarkEnd w:id="47"/>
+    <w:bookmarkEnd w:id="49"/>
+    <w:bookmarkEnd w:id="50"/>
     <w:p>
       <w:pPr>
         <w:pStyle w:val="Heading3"/>
@@ -20035,23 +20078,7 @@
           <w:color w:val="0000FF"/>
           <w:lang w:val="en-US"/>
         </w:rPr>
-        <w:t xml:space="preserve">Nếu </w:t>
-      </w:r>
-      <w:r>
-        <w:rPr>
-          <w:i/>
-          <w:color w:val="0000FF"/>
-          <w:lang w:val="en-US"/>
-        </w:rPr>
-        <w:t>cập nhật 1 nhóm</w:t>
-      </w:r>
-      <w:r>
-        <w:rPr>
-          <w:i/>
-          <w:color w:val="0000FF"/>
-          <w:lang w:val="en-US"/>
-        </w:rPr>
-        <w:t xml:space="preserve"> không thành công, hệ thống thông báo do thông tin cung cấp không đủ hoặc hợp lệ.</w:t>
+        <w:t>Nếu cập nhật 1 nhóm không thành công, hệ thống thông báo do thông tin cung cấp không đủ hoặc hợp lệ.</w:t>
       </w:r>
     </w:p>
     <w:p>
@@ -23511,8 +23538,8 @@
         </w:rPr>
       </w:pPr>
     </w:p>
-    <w:bookmarkEnd w:id="40"/>
-    <w:bookmarkEnd w:id="41"/>
+    <w:bookmarkEnd w:id="43"/>
+    <w:bookmarkEnd w:id="44"/>
     <w:p>
       <w:pPr>
         <w:spacing w:line="360" w:lineRule="auto"/>
@@ -23848,13 +23875,15 @@
               <w:lang w:val="en-US"/>
             </w:rPr>
           </w:pPr>
+          <w:bookmarkStart w:id="51" w:name="OLE_LINK3"/>
           <w:r>
             <w:rPr>
               <w:color w:val="0000FF"/>
               <w:lang w:val="en-US"/>
             </w:rPr>
-            <w:t>Website bán khoá học online</w:t>
+            <w:t>Ứng dụng tạo việc cần làm</w:t>
           </w:r>
+          <w:bookmarkEnd w:id="51"/>
         </w:p>
       </w:tc>
       <w:tc>
@@ -23877,9 +23906,10 @@
           </w:r>
           <w:r>
             <w:rPr>
+              <w:color w:val="0432FF"/>
               <w:lang w:val="en-US"/>
             </w:rPr>
-            <w:t>1.0</w:t>
+            <w:t>2.0</w:t>
           </w:r>
         </w:p>
       </w:tc>
@@ -23928,7 +23958,7 @@
               <w:color w:val="0000FF"/>
               <w:lang w:val="en-US"/>
             </w:rPr>
-            <w:t>17</w:t>
+            <w:t>20</w:t>
           </w:r>
           <w:r>
             <w:rPr>

</xml_diff>